<commit_message>
Formatted report. I'm done now, I swear...
</commit_message>
<xml_diff>
--- a/Report.docx
+++ b/Report.docx
@@ -23,6 +23,8 @@
           <w:rFonts w:ascii="Times New Roman" w:hAnsi="Times New Roman" w:cs="Times New Roman"/>
         </w:rPr>
       </w:pPr>
+      <w:bookmarkStart w:id="0" w:name="_GoBack"/>
+      <w:bookmarkEnd w:id="0"/>
       <w:r>
         <w:rPr>
           <w:rFonts w:ascii="Times New Roman" w:hAnsi="Times New Roman" w:cs="Times New Roman"/>
@@ -60,11 +62,13 @@
         <w:jc w:val="center"/>
         <w:rPr>
           <w:rFonts w:ascii="Times New Roman" w:hAnsi="Times New Roman" w:cs="Times New Roman"/>
-        </w:rPr>
-      </w:pPr>
-      <w:r>
-        <w:rPr>
-          <w:rFonts w:ascii="Times New Roman" w:hAnsi="Times New Roman" w:cs="Times New Roman"/>
+          <w:b/>
+        </w:rPr>
+      </w:pPr>
+      <w:r>
+        <w:rPr>
+          <w:rFonts w:ascii="Times New Roman" w:hAnsi="Times New Roman" w:cs="Times New Roman"/>
+          <w:b/>
         </w:rPr>
         <w:t>AI Assignment #1: Chess KR-K Endgame</w:t>
       </w:r>
@@ -79,6 +83,8 @@
     </w:p>
     <w:p>
       <w:pPr>
+        <w:spacing w:line="264" w:lineRule="auto"/>
+        <w:jc w:val="both"/>
         <w:rPr>
           <w:rFonts w:ascii="Times New Roman" w:hAnsi="Times New Roman" w:cs="Times New Roman"/>
         </w:rPr>
@@ -134,11 +140,51 @@
         <w:rPr>
           <w:rFonts w:ascii="Times New Roman" w:hAnsi="Times New Roman" w:cs="Times New Roman"/>
         </w:rPr>
-        <w:t xml:space="preserve"> to develop quickly; these files are not required to run the program, yet I have included them for completeness.</w:t>
-      </w:r>
-    </w:p>
-    <w:p>
-      <w:pPr>
+        <w:t xml:space="preserve"> to develop quickly; these files are not required to run the program, yet I have included them for completeness</w:t>
+      </w:r>
+      <w:r>
+        <w:rPr>
+          <w:rFonts w:ascii="Times New Roman" w:hAnsi="Times New Roman" w:cs="Times New Roman"/>
+        </w:rPr>
+        <w:t xml:space="preserve"> (I also left my</w:t>
+      </w:r>
+      <w:r>
+        <w:rPr>
+          <w:rFonts w:ascii="Times New Roman" w:hAnsi="Times New Roman" w:cs="Times New Roman"/>
+        </w:rPr>
+        <w:t xml:space="preserve"> .</w:t>
+      </w:r>
+      <w:proofErr w:type="spellStart"/>
+      <w:r>
+        <w:rPr>
+          <w:rFonts w:ascii="Times New Roman" w:hAnsi="Times New Roman" w:cs="Times New Roman"/>
+        </w:rPr>
+        <w:t>git</w:t>
+      </w:r>
+      <w:proofErr w:type="spellEnd"/>
+      <w:r>
+        <w:rPr>
+          <w:rFonts w:ascii="Times New Roman" w:hAnsi="Times New Roman" w:cs="Times New Roman"/>
+        </w:rPr>
+        <w:t xml:space="preserve"> directory in the archive, as it documents my development process</w:t>
+      </w:r>
+      <w:r>
+        <w:rPr>
+          <w:rFonts w:ascii="Times New Roman" w:hAnsi="Times New Roman" w:cs="Times New Roman"/>
+        </w:rPr>
+        <w:t>)</w:t>
+      </w:r>
+      <w:r>
+        <w:rPr>
+          <w:rFonts w:ascii="Times New Roman" w:hAnsi="Times New Roman" w:cs="Times New Roman"/>
+        </w:rPr>
+        <w:t>.</w:t>
+      </w:r>
+    </w:p>
+    <w:p>
+      <w:pPr>
+        <w:spacing w:line="264" w:lineRule="auto"/>
+        <w:jc w:val="both"/>
         <w:rPr>
           <w:rFonts w:ascii="Times New Roman" w:hAnsi="Times New Roman" w:cs="Times New Roman"/>
         </w:rPr>
@@ -344,8 +390,1438 @@
         </w:rPr>
         <w:t>, you will need some console or terminal to run it.</w:t>
       </w:r>
-      <w:bookmarkStart w:id="0" w:name="_GoBack"/>
-      <w:bookmarkEnd w:id="0"/>
+      <w:r>
+        <w:rPr>
+          <w:rFonts w:ascii="Times New Roman" w:hAnsi="Times New Roman" w:cs="Times New Roman"/>
+        </w:rPr>
+        <w:t xml:space="preserve"> I compiled the programs provided with this package on Mac OSX 10.10.2 with </w:t>
+      </w:r>
+      <w:r>
+        <w:rPr>
+          <w:rFonts w:ascii="Courier New" w:hAnsi="Courier New" w:cs="Times New Roman"/>
+        </w:rPr>
+        <w:t>g++</w:t>
+      </w:r>
+      <w:r>
+        <w:rPr>
+          <w:rFonts w:ascii="Times New Roman" w:hAnsi="Times New Roman" w:cs="Times New Roman"/>
+        </w:rPr>
+        <w:t xml:space="preserve">, which invokes </w:t>
+      </w:r>
+      <w:r>
+        <w:rPr>
+          <w:rFonts w:ascii="Courier New" w:hAnsi="Courier New" w:cs="Times New Roman"/>
+        </w:rPr>
+        <w:t>clang</w:t>
+      </w:r>
+      <w:r>
+        <w:rPr>
+          <w:rFonts w:ascii="Times New Roman" w:hAnsi="Times New Roman" w:cs="Times New Roman"/>
+        </w:rPr>
+        <w:t xml:space="preserve"> through </w:t>
+      </w:r>
+      <w:proofErr w:type="spellStart"/>
+      <w:r>
+        <w:rPr>
+          <w:rFonts w:ascii="Times New Roman" w:hAnsi="Times New Roman" w:cs="Times New Roman"/>
+        </w:rPr>
+        <w:t>XCode</w:t>
+      </w:r>
+      <w:proofErr w:type="spellEnd"/>
+      <w:r>
+        <w:rPr>
+          <w:rFonts w:ascii="Times New Roman" w:hAnsi="Times New Roman" w:cs="Times New Roman"/>
+        </w:rPr>
+        <w:t xml:space="preserve">; as such, these programs most likely will not run correctly on </w:t>
+      </w:r>
+      <w:proofErr w:type="spellStart"/>
+      <w:r>
+        <w:rPr>
+          <w:rFonts w:ascii="Times New Roman" w:hAnsi="Times New Roman" w:cs="Times New Roman"/>
+        </w:rPr>
+        <w:t>linux</w:t>
+      </w:r>
+      <w:proofErr w:type="spellEnd"/>
+      <w:r>
+        <w:rPr>
+          <w:rFonts w:ascii="Times New Roman" w:hAnsi="Times New Roman" w:cs="Times New Roman"/>
+        </w:rPr>
+        <w:t xml:space="preserve"> or other versions of OSX, and certainly will not run on Windows.</w:t>
+      </w:r>
+    </w:p>
+    <w:p>
+      <w:pPr>
+        <w:spacing w:line="264" w:lineRule="auto"/>
+        <w:jc w:val="both"/>
+        <w:rPr>
+          <w:rFonts w:ascii="Times New Roman" w:hAnsi="Times New Roman" w:cs="Times New Roman"/>
+        </w:rPr>
+      </w:pPr>
+      <w:r>
+        <w:rPr>
+          <w:rFonts w:ascii="Times New Roman" w:hAnsi="Times New Roman" w:cs="Times New Roman"/>
+        </w:rPr>
+        <w:tab/>
+        <w:t xml:space="preserve">I designed and implemented a heuristic function for both players X and Y. I went through many versions as I revised and tested my progress. The two functions defined in heuristic.cpp, named </w:t>
+      </w:r>
+      <w:proofErr w:type="spellStart"/>
+      <w:r>
+        <w:rPr>
+          <w:rFonts w:ascii="Times New Roman" w:hAnsi="Times New Roman" w:cs="Times New Roman"/>
+        </w:rPr>
+        <w:t>heuristicX</w:t>
+      </w:r>
+      <w:proofErr w:type="spellEnd"/>
+      <w:r>
+        <w:rPr>
+          <w:rFonts w:ascii="Times New Roman" w:hAnsi="Times New Roman" w:cs="Times New Roman"/>
+        </w:rPr>
+        <w:t xml:space="preserve"> and </w:t>
+      </w:r>
+      <w:proofErr w:type="spellStart"/>
+      <w:r>
+        <w:rPr>
+          <w:rFonts w:ascii="Times New Roman" w:hAnsi="Times New Roman" w:cs="Times New Roman"/>
+        </w:rPr>
+        <w:t>heuristicY</w:t>
+      </w:r>
+      <w:proofErr w:type="spellEnd"/>
+      <w:r>
+        <w:rPr>
+          <w:rFonts w:ascii="Times New Roman" w:hAnsi="Times New Roman" w:cs="Times New Roman"/>
+        </w:rPr>
+        <w:t xml:space="preserve"> evaluate the board and return an integer value indicating the relative value of that board state for the given player. The value returned ranges from ~0 for loss states to ~8000 for very desirable states. There are special </w:t>
+      </w:r>
+      <w:proofErr w:type="gramStart"/>
+      <w:r>
+        <w:rPr>
+          <w:rFonts w:ascii="Times New Roman" w:hAnsi="Times New Roman" w:cs="Times New Roman"/>
+        </w:rPr>
+        <w:t>cases which</w:t>
+      </w:r>
+      <w:proofErr w:type="gramEnd"/>
+      <w:r>
+        <w:rPr>
+          <w:rFonts w:ascii="Times New Roman" w:hAnsi="Times New Roman" w:cs="Times New Roman"/>
+        </w:rPr>
+        <w:t xml:space="preserve"> return 32768 and 65536</w:t>
+      </w:r>
+      <w:r>
+        <w:rPr>
+          <w:rFonts w:ascii="Times New Roman" w:hAnsi="Times New Roman" w:cs="Times New Roman"/>
+        </w:rPr>
+        <w:t xml:space="preserve"> (the values 2</w:t>
+      </w:r>
+      <w:r>
+        <w:rPr>
+          <w:rFonts w:ascii="Times New Roman" w:hAnsi="Times New Roman" w:cs="Times New Roman"/>
+          <w:vertAlign w:val="superscript"/>
+        </w:rPr>
+        <w:t>15</w:t>
+      </w:r>
+      <w:r>
+        <w:rPr>
+          <w:rFonts w:ascii="Times New Roman" w:hAnsi="Times New Roman" w:cs="Times New Roman"/>
+        </w:rPr>
+        <w:t xml:space="preserve"> and 2</w:t>
+      </w:r>
+      <w:r>
+        <w:rPr>
+          <w:rFonts w:ascii="Times New Roman" w:hAnsi="Times New Roman" w:cs="Times New Roman"/>
+          <w:vertAlign w:val="superscript"/>
+        </w:rPr>
+        <w:t>16</w:t>
+      </w:r>
+      <w:r>
+        <w:rPr>
+          <w:rFonts w:ascii="Times New Roman" w:hAnsi="Times New Roman" w:cs="Times New Roman"/>
+        </w:rPr>
+        <w:t>, chosen somewhat arbitrarily). Those instances are when player Y can capture the Rook, when player X checks the king and forces it to move toward the edge, and when player X puts Y in checkmate. I will describe the final versions of the heuristics I used below.</w:t>
+      </w:r>
+    </w:p>
+    <w:p>
+      <w:pPr>
+        <w:spacing w:line="264" w:lineRule="auto"/>
+        <w:jc w:val="both"/>
+        <w:rPr>
+          <w:rFonts w:ascii="Times New Roman" w:hAnsi="Times New Roman" w:cs="Times New Roman"/>
+        </w:rPr>
+      </w:pPr>
+      <w:r>
+        <w:rPr>
+          <w:rFonts w:ascii="Times New Roman" w:hAnsi="Times New Roman" w:cs="Times New Roman"/>
+        </w:rPr>
+        <w:tab/>
+        <w:t>The heuristic for player Y starts with a simple idea, but has complex additions to stay competitive near checkmate. Player Y should try to keep his king near the center. So I used the distance from center</w:t>
+      </w:r>
+      <w:r>
+        <w:rPr>
+          <w:rFonts w:ascii="Times New Roman" w:hAnsi="Times New Roman" w:cs="Times New Roman"/>
+        </w:rPr>
+        <w:t xml:space="preserve"> (a sort of x</w:t>
+      </w:r>
+      <w:r>
+        <w:rPr>
+          <w:rFonts w:ascii="Times New Roman" w:hAnsi="Times New Roman" w:cs="Times New Roman"/>
+          <w:vertAlign w:val="superscript"/>
+        </w:rPr>
+        <w:t>2</w:t>
+      </w:r>
+      <w:r>
+        <w:rPr>
+          <w:rFonts w:ascii="Times New Roman" w:hAnsi="Times New Roman" w:cs="Times New Roman"/>
+        </w:rPr>
+        <w:t xml:space="preserve"> + y</w:t>
+      </w:r>
+      <w:r>
+        <w:rPr>
+          <w:rFonts w:ascii="Times New Roman" w:hAnsi="Times New Roman" w:cs="Times New Roman"/>
+          <w:vertAlign w:val="superscript"/>
+        </w:rPr>
+        <w:t>2</w:t>
+      </w:r>
+      <w:r>
+        <w:rPr>
+          <w:rFonts w:ascii="Times New Roman" w:hAnsi="Times New Roman" w:cs="Times New Roman"/>
+        </w:rPr>
+        <w:t xml:space="preserve"> distance) and devised a simple function to yield base values of around 7,000 in the center down to 2,000 in the corners. This base value is the "distance factor". Then, I check whether the Rook is blocking the king from advancing toward the center.</w:t>
+      </w:r>
+      <w:r>
+        <w:rPr>
+          <w:rFonts w:ascii="Times New Roman" w:hAnsi="Times New Roman" w:cs="Times New Roman"/>
+        </w:rPr>
+        <w:t xml:space="preserve"> If the Rook is directly blocking the row towards center, there is a bonus for </w:t>
+      </w:r>
+      <w:r>
+        <w:rPr>
+          <w:rFonts w:ascii="Times New Roman" w:hAnsi="Times New Roman" w:cs="Times New Roman"/>
+        </w:rPr>
+        <w:t xml:space="preserve">advancing toward the Rook. This value is the "rook factor". In some cases, such as when the Rook is directly blocking a row, it helps to know where the other King is; </w:t>
+      </w:r>
+      <w:proofErr w:type="gramStart"/>
+      <w:r>
+        <w:rPr>
+          <w:rFonts w:ascii="Times New Roman" w:hAnsi="Times New Roman" w:cs="Times New Roman"/>
+        </w:rPr>
+        <w:t>If</w:t>
+      </w:r>
+      <w:proofErr w:type="gramEnd"/>
+      <w:r>
+        <w:rPr>
+          <w:rFonts w:ascii="Times New Roman" w:hAnsi="Times New Roman" w:cs="Times New Roman"/>
+        </w:rPr>
+        <w:t xml:space="preserve"> the King is in a troublesome spot, a certain value is deducted. If the King is in a </w:t>
+      </w:r>
+      <w:proofErr w:type="gramStart"/>
+      <w:r>
+        <w:rPr>
+          <w:rFonts w:ascii="Times New Roman" w:hAnsi="Times New Roman" w:cs="Times New Roman"/>
+        </w:rPr>
+        <w:t>spot which</w:t>
+      </w:r>
+      <w:proofErr w:type="gramEnd"/>
+      <w:r>
+        <w:rPr>
+          <w:rFonts w:ascii="Times New Roman" w:hAnsi="Times New Roman" w:cs="Times New Roman"/>
+        </w:rPr>
+        <w:t xml:space="preserve"> makes it useless, a small value is added. This value is the "king factor". The heuristic returned is the addition of the distance, rook, and king factors. As mentioned above, if the king captures the Rook, a very large value is returned (2</w:t>
+      </w:r>
+      <w:r>
+        <w:rPr>
+          <w:rFonts w:ascii="Times New Roman" w:hAnsi="Times New Roman" w:cs="Times New Roman"/>
+          <w:vertAlign w:val="superscript"/>
+        </w:rPr>
+        <w:t>15</w:t>
+      </w:r>
+      <w:r>
+        <w:rPr>
+          <w:rFonts w:ascii="Times New Roman" w:hAnsi="Times New Roman" w:cs="Times New Roman"/>
+        </w:rPr>
+        <w:t>).</w:t>
+      </w:r>
+    </w:p>
+    <w:p>
+      <w:pPr>
+        <w:spacing w:line="264" w:lineRule="auto"/>
+        <w:jc w:val="both"/>
+        <w:rPr>
+          <w:rFonts w:ascii="Times New Roman" w:hAnsi="Times New Roman" w:cs="Times New Roman"/>
+        </w:rPr>
+      </w:pPr>
+      <w:r>
+        <w:rPr>
+          <w:rFonts w:ascii="Times New Roman" w:hAnsi="Times New Roman" w:cs="Times New Roman"/>
+        </w:rPr>
+        <w:lastRenderedPageBreak/>
+        <w:tab/>
+        <w:t xml:space="preserve">The heuristic for player X is a bit more complicated. The base value for this heuristic is also called the "rook factor". It ranges from </w:t>
+      </w:r>
+      <w:r>
+        <w:rPr>
+          <w:rFonts w:ascii="Times New Roman" w:hAnsi="Times New Roman" w:cs="Times New Roman"/>
+        </w:rPr>
+        <w:t xml:space="preserve">~0 to ~7,000 based on how closely toward the edge the opposing king is trapped. The Rook essentially adds 1,000 points to the heuristic for each row it moves toward the edge while pinning the king. Before this calculation however, I check for specific conditions; </w:t>
+      </w:r>
+      <w:proofErr w:type="gramStart"/>
+      <w:r>
+        <w:rPr>
+          <w:rFonts w:ascii="Times New Roman" w:hAnsi="Times New Roman" w:cs="Times New Roman"/>
+        </w:rPr>
+        <w:t>A</w:t>
+      </w:r>
+      <w:proofErr w:type="gramEnd"/>
+      <w:r>
+        <w:rPr>
+          <w:rFonts w:ascii="Times New Roman" w:hAnsi="Times New Roman" w:cs="Times New Roman"/>
+        </w:rPr>
+        <w:t xml:space="preserve"> direct force towards the edge returns 2</w:t>
+      </w:r>
+      <w:r>
+        <w:rPr>
+          <w:rFonts w:ascii="Times New Roman" w:hAnsi="Times New Roman" w:cs="Times New Roman"/>
+          <w:vertAlign w:val="superscript"/>
+        </w:rPr>
+        <w:t>15</w:t>
+      </w:r>
+      <w:r>
+        <w:rPr>
+          <w:rFonts w:ascii="Times New Roman" w:hAnsi="Times New Roman" w:cs="Times New Roman"/>
+        </w:rPr>
+        <w:t>, and a checkmate returns 2</w:t>
+      </w:r>
+      <w:r>
+        <w:rPr>
+          <w:rFonts w:ascii="Times New Roman" w:hAnsi="Times New Roman" w:cs="Times New Roman"/>
+          <w:vertAlign w:val="superscript"/>
+        </w:rPr>
+        <w:t>16</w:t>
+      </w:r>
+      <w:r>
+        <w:rPr>
+          <w:rFonts w:ascii="Times New Roman" w:hAnsi="Times New Roman" w:cs="Times New Roman"/>
+        </w:rPr>
+        <w:t xml:space="preserve">. If the Rook is adjacent to the opposing king, a value of 0 is returned, unless the supporting King is protecting the Rook, in which case </w:t>
+      </w:r>
+      <w:r>
+        <w:rPr>
+          <w:rFonts w:ascii="Times New Roman" w:hAnsi="Times New Roman" w:cs="Times New Roman"/>
+        </w:rPr>
+        <w:t xml:space="preserve">a "protection factor" is added (which increases based on King position). The "king factor" increases as the supporting King approaches its target position, which is opposite the other king over the Rook's blocking line. If the King and Rook position themselves as such, they can force the opposing king toward the edge, so a lot of tricky calculation goes into the King's target factor. A final </w:t>
+      </w:r>
+      <w:r>
+        <w:rPr>
+          <w:rFonts w:ascii="Times New Roman" w:hAnsi="Times New Roman" w:cs="Times New Roman"/>
+        </w:rPr>
+        <w:t>factor that comes into play</w:t>
+      </w:r>
+      <w:r>
+        <w:rPr>
+          <w:rFonts w:ascii="Times New Roman" w:hAnsi="Times New Roman" w:cs="Times New Roman"/>
+        </w:rPr>
+        <w:t xml:space="preserve"> is whether the Rook is positioned on an edge</w:t>
+      </w:r>
+      <w:r>
+        <w:rPr>
+          <w:rFonts w:ascii="Times New Roman" w:hAnsi="Times New Roman" w:cs="Times New Roman"/>
+        </w:rPr>
+        <w:t>. This factor is used to ensure the Rook stays far from the opposing king on the blocking line. Thus, the heuristic is the addition or the Rook, King, protection, and edge factors.</w:t>
+      </w:r>
+    </w:p>
+    <w:p>
+      <w:pPr>
+        <w:spacing w:line="264" w:lineRule="auto"/>
+        <w:jc w:val="both"/>
+        <w:rPr>
+          <w:rFonts w:ascii="Times New Roman" w:hAnsi="Times New Roman" w:cs="Times New Roman"/>
+        </w:rPr>
+      </w:pPr>
+      <w:r>
+        <w:rPr>
+          <w:rFonts w:ascii="Times New Roman" w:hAnsi="Times New Roman" w:cs="Times New Roman"/>
+        </w:rPr>
+        <w:tab/>
+        <w:t xml:space="preserve">I first devised and implemented simple move algorithms, which sort the heuristic values for all possible moves and return the next move with the highest heuristic value. I improved the heuristic functions while testing with these move functions, so the heuristics are well suited to play without a search function. I later implemented a version of minimax </w:t>
+      </w:r>
+      <w:r>
+        <w:rPr>
+          <w:rFonts w:ascii="Times New Roman" w:hAnsi="Times New Roman" w:cs="Times New Roman"/>
+        </w:rPr>
+        <w:t>that</w:t>
+      </w:r>
+      <w:r>
+        <w:rPr>
+          <w:rFonts w:ascii="Times New Roman" w:hAnsi="Times New Roman" w:cs="Times New Roman"/>
+        </w:rPr>
+        <w:t xml:space="preserve"> replaces the minimizing branches with the basic move function for the opponent, so that the opposing player automatically selects their next best move. The values </w:t>
+      </w:r>
+      <w:r>
+        <w:rPr>
+          <w:rFonts w:ascii="Times New Roman" w:hAnsi="Times New Roman" w:cs="Times New Roman"/>
+        </w:rPr>
+        <w:t>at depth are passed up the tree, and the move that maximizes its recursive branch is chosen. This search method was not always better than simply selecting the next best move (basic hill-climbing). So I tried variations on minimax, including an additive minimax, which adds the next best branch's heuristic up the tree; I also tried an expected value maximizing search function which was based on the probability that the opponent would react with certain move and the heuristic values from deeper branches were multiplied up the tree. I tested and customized this search function at different depths, but it never performed better than basic hill-climbing.</w:t>
+      </w:r>
+      <w:r>
+        <w:rPr>
+          <w:rFonts w:ascii="Times New Roman" w:hAnsi="Times New Roman" w:cs="Times New Roman"/>
+        </w:rPr>
+        <w:t xml:space="preserve"> In the end I settled on basic move selection for player X</w:t>
+      </w:r>
+      <w:r>
+        <w:rPr>
+          <w:rFonts w:ascii="Times New Roman" w:hAnsi="Times New Roman" w:cs="Times New Roman"/>
+        </w:rPr>
+        <w:t xml:space="preserve"> (highest ranked next move)</w:t>
+      </w:r>
+      <w:r>
+        <w:rPr>
+          <w:rFonts w:ascii="Times New Roman" w:hAnsi="Times New Roman" w:cs="Times New Roman"/>
+        </w:rPr>
+        <w:t>, and additive maximizing at a depth of 2 full turns ahead for player Y</w:t>
+      </w:r>
+      <w:r>
+        <w:rPr>
+          <w:rFonts w:ascii="Times New Roman" w:hAnsi="Times New Roman" w:cs="Times New Roman"/>
+        </w:rPr>
+        <w:t>. There is also a mechanism in place for player X to avoid repetition of the same moves, however, no such mechanism was necessary for player Y, as they are trying to prolong the play indefinitely.</w:t>
+      </w:r>
+    </w:p>
+    <w:p>
+      <w:pPr>
+        <w:spacing w:line="264" w:lineRule="auto"/>
+        <w:jc w:val="both"/>
+        <w:rPr>
+          <w:rFonts w:ascii="Times New Roman" w:hAnsi="Times New Roman" w:cs="Times New Roman"/>
+        </w:rPr>
+      </w:pPr>
+      <w:r>
+        <w:rPr>
+          <w:rFonts w:ascii="Times New Roman" w:hAnsi="Times New Roman" w:cs="Times New Roman"/>
+        </w:rPr>
+        <w:tab/>
+        <w:t xml:space="preserve">I have included the game summaries, which are automatically saved to file on completion of a game, for the two given test cases below. When the program is run, a more verbose output is sent to stdout, where the board and selected move are printed on the execution of each </w:t>
+      </w:r>
+      <w:r>
+        <w:rPr>
+          <w:rFonts w:ascii="Times New Roman" w:hAnsi="Times New Roman" w:cs="Times New Roman"/>
+        </w:rPr>
+        <w:t>player's move</w:t>
+      </w:r>
+      <w:r>
+        <w:rPr>
+          <w:rFonts w:ascii="Times New Roman" w:hAnsi="Times New Roman" w:cs="Times New Roman"/>
+        </w:rPr>
+        <w:t xml:space="preserve">. I have included in my code a few defined </w:t>
+      </w:r>
+      <w:r>
+        <w:rPr>
+          <w:rFonts w:ascii="Times New Roman" w:hAnsi="Times New Roman" w:cs="Times New Roman"/>
+        </w:rPr>
+        <w:t>constants that</w:t>
+      </w:r>
+      <w:r>
+        <w:rPr>
+          <w:rFonts w:ascii="Times New Roman" w:hAnsi="Times New Roman" w:cs="Times New Roman"/>
+        </w:rPr>
+        <w:t xml:space="preserve"> determine the level of verbosity of output. The summaries below simply show the initial board state and the player moves in portable-game-notation (the standard for chess programs).</w:t>
+      </w:r>
+    </w:p>
+    <w:p>
+      <w:pPr>
+        <w:spacing w:line="264" w:lineRule="auto"/>
+        <w:jc w:val="both"/>
+        <w:rPr>
+          <w:rFonts w:ascii="Times New Roman" w:hAnsi="Times New Roman" w:cs="Times New Roman"/>
+        </w:rPr>
+      </w:pPr>
+    </w:p>
+    <w:p>
+      <w:pPr>
+        <w:rPr>
+          <w:rFonts w:ascii="Times New Roman" w:hAnsi="Times New Roman" w:cs="Times New Roman"/>
+        </w:rPr>
+      </w:pPr>
+      <w:r>
+        <w:rPr>
+          <w:rFonts w:ascii="Times New Roman" w:hAnsi="Times New Roman" w:cs="Times New Roman"/>
+        </w:rPr>
+        <w:br w:type="page"/>
+      </w:r>
+    </w:p>
+    <w:p>
+      <w:pPr>
+        <w:rPr>
+          <w:rFonts w:ascii="Times New Roman" w:hAnsi="Times New Roman" w:cs="Times New Roman"/>
+          <w:u w:val="single"/>
+        </w:rPr>
+      </w:pPr>
+      <w:r>
+        <w:rPr>
+          <w:rFonts w:ascii="Times New Roman" w:hAnsi="Times New Roman" w:cs="Times New Roman"/>
+          <w:u w:val="single"/>
+        </w:rPr>
+        <w:lastRenderedPageBreak/>
+        <w:t>Output from running test-case 1:</w:t>
+      </w:r>
+    </w:p>
+    <w:p>
+      <w:pPr>
+        <w:rPr>
+          <w:rFonts w:ascii="Courier New" w:hAnsi="Courier New" w:cs="Times New Roman"/>
+        </w:rPr>
+      </w:pPr>
+    </w:p>
+    <w:p>
+      <w:pPr>
+        <w:rPr>
+          <w:rFonts w:ascii="Courier New" w:hAnsi="Courier New" w:cs="Times New Roman"/>
+        </w:rPr>
+      </w:pPr>
+      <w:r>
+        <w:rPr>
+          <w:rFonts w:ascii="Courier New" w:hAnsi="Courier New" w:cs="Times New Roman"/>
+        </w:rPr>
+        <w:t>Initial board:</w:t>
+      </w:r>
+    </w:p>
+    <w:p>
+      <w:pPr>
+        <w:rPr>
+          <w:rFonts w:ascii="Courier New" w:hAnsi="Courier New" w:cs="Times New Roman"/>
+        </w:rPr>
+      </w:pPr>
+      <w:r>
+        <w:rPr>
+          <w:rFonts w:ascii="Courier New" w:hAnsi="Courier New" w:cs="Times New Roman"/>
+        </w:rPr>
+        <w:t xml:space="preserve">  -- -- -- -- -- -- -- --</w:t>
+      </w:r>
+    </w:p>
+    <w:p>
+      <w:pPr>
+        <w:rPr>
+          <w:rFonts w:ascii="Courier New" w:hAnsi="Courier New" w:cs="Times New Roman"/>
+        </w:rPr>
+      </w:pPr>
+      <w:r>
+        <w:rPr>
+          <w:rFonts w:ascii="Courier New" w:hAnsi="Courier New" w:cs="Times New Roman"/>
+        </w:rPr>
+        <w:t xml:space="preserve">8|  |  |  |  |  | </w:t>
+      </w:r>
+      <w:proofErr w:type="gramStart"/>
+      <w:r>
+        <w:rPr>
+          <w:rFonts w:ascii="Courier New" w:hAnsi="Courier New" w:cs="Times New Roman"/>
+        </w:rPr>
+        <w:t>k</w:t>
+      </w:r>
+      <w:proofErr w:type="gramEnd"/>
+      <w:r>
+        <w:rPr>
+          <w:rFonts w:ascii="Courier New" w:hAnsi="Courier New" w:cs="Times New Roman"/>
+        </w:rPr>
+        <w:t>|  |  |</w:t>
+      </w:r>
+    </w:p>
+    <w:p>
+      <w:pPr>
+        <w:rPr>
+          <w:rFonts w:ascii="Courier New" w:hAnsi="Courier New" w:cs="Times New Roman"/>
+        </w:rPr>
+      </w:pPr>
+      <w:r>
+        <w:rPr>
+          <w:rFonts w:ascii="Courier New" w:hAnsi="Courier New" w:cs="Times New Roman"/>
+        </w:rPr>
+        <w:t xml:space="preserve">  -- -- -- -- -- -- -- --</w:t>
+      </w:r>
+    </w:p>
+    <w:p>
+      <w:pPr>
+        <w:rPr>
+          <w:rFonts w:ascii="Courier New" w:hAnsi="Courier New" w:cs="Times New Roman"/>
+        </w:rPr>
+      </w:pPr>
+      <w:r>
+        <w:rPr>
+          <w:rFonts w:ascii="Courier New" w:hAnsi="Courier New" w:cs="Times New Roman"/>
+        </w:rPr>
+        <w:t>7|  |  |  |  |  |  |  |  |</w:t>
+      </w:r>
+    </w:p>
+    <w:p>
+      <w:pPr>
+        <w:rPr>
+          <w:rFonts w:ascii="Courier New" w:hAnsi="Courier New" w:cs="Times New Roman"/>
+        </w:rPr>
+      </w:pPr>
+      <w:r>
+        <w:rPr>
+          <w:rFonts w:ascii="Courier New" w:hAnsi="Courier New" w:cs="Times New Roman"/>
+        </w:rPr>
+        <w:t xml:space="preserve">  -- -- -- -- -- -- -- --</w:t>
+      </w:r>
+    </w:p>
+    <w:p>
+      <w:pPr>
+        <w:rPr>
+          <w:rFonts w:ascii="Courier New" w:hAnsi="Courier New" w:cs="Times New Roman"/>
+        </w:rPr>
+      </w:pPr>
+      <w:r>
+        <w:rPr>
+          <w:rFonts w:ascii="Courier New" w:hAnsi="Courier New" w:cs="Times New Roman"/>
+        </w:rPr>
+        <w:t>6|  |  |  |  | K|  |  |  |</w:t>
+      </w:r>
+    </w:p>
+    <w:p>
+      <w:pPr>
+        <w:rPr>
+          <w:rFonts w:ascii="Courier New" w:hAnsi="Courier New" w:cs="Times New Roman"/>
+        </w:rPr>
+      </w:pPr>
+      <w:r>
+        <w:rPr>
+          <w:rFonts w:ascii="Courier New" w:hAnsi="Courier New" w:cs="Times New Roman"/>
+        </w:rPr>
+        <w:t xml:space="preserve">  -- -- -- -- -- -- -- --</w:t>
+      </w:r>
+    </w:p>
+    <w:p>
+      <w:pPr>
+        <w:rPr>
+          <w:rFonts w:ascii="Courier New" w:hAnsi="Courier New" w:cs="Times New Roman"/>
+        </w:rPr>
+      </w:pPr>
+      <w:r>
+        <w:rPr>
+          <w:rFonts w:ascii="Courier New" w:hAnsi="Courier New" w:cs="Times New Roman"/>
+        </w:rPr>
+        <w:t>5|  |  |  |  |  |  |  | R|</w:t>
+      </w:r>
+    </w:p>
+    <w:p>
+      <w:pPr>
+        <w:rPr>
+          <w:rFonts w:ascii="Courier New" w:hAnsi="Courier New" w:cs="Times New Roman"/>
+        </w:rPr>
+      </w:pPr>
+      <w:r>
+        <w:rPr>
+          <w:rFonts w:ascii="Courier New" w:hAnsi="Courier New" w:cs="Times New Roman"/>
+        </w:rPr>
+        <w:t xml:space="preserve">  -- -- -- -- -- -- -- --</w:t>
+      </w:r>
+    </w:p>
+    <w:p>
+      <w:pPr>
+        <w:rPr>
+          <w:rFonts w:ascii="Courier New" w:hAnsi="Courier New" w:cs="Times New Roman"/>
+        </w:rPr>
+      </w:pPr>
+      <w:r>
+        <w:rPr>
+          <w:rFonts w:ascii="Courier New" w:hAnsi="Courier New" w:cs="Times New Roman"/>
+        </w:rPr>
+        <w:t>4|  |  |  |  |  |  |  |  |</w:t>
+      </w:r>
+    </w:p>
+    <w:p>
+      <w:pPr>
+        <w:rPr>
+          <w:rFonts w:ascii="Courier New" w:hAnsi="Courier New" w:cs="Times New Roman"/>
+        </w:rPr>
+      </w:pPr>
+      <w:r>
+        <w:rPr>
+          <w:rFonts w:ascii="Courier New" w:hAnsi="Courier New" w:cs="Times New Roman"/>
+        </w:rPr>
+        <w:t xml:space="preserve">  -- -- -- -- -- -- -- --</w:t>
+      </w:r>
+    </w:p>
+    <w:p>
+      <w:pPr>
+        <w:rPr>
+          <w:rFonts w:ascii="Courier New" w:hAnsi="Courier New" w:cs="Times New Roman"/>
+        </w:rPr>
+      </w:pPr>
+      <w:r>
+        <w:rPr>
+          <w:rFonts w:ascii="Courier New" w:hAnsi="Courier New" w:cs="Times New Roman"/>
+        </w:rPr>
+        <w:t>3|  |  |  |  |  |  |  |  |</w:t>
+      </w:r>
+    </w:p>
+    <w:p>
+      <w:pPr>
+        <w:rPr>
+          <w:rFonts w:ascii="Courier New" w:hAnsi="Courier New" w:cs="Times New Roman"/>
+        </w:rPr>
+      </w:pPr>
+      <w:r>
+        <w:rPr>
+          <w:rFonts w:ascii="Courier New" w:hAnsi="Courier New" w:cs="Times New Roman"/>
+        </w:rPr>
+        <w:t xml:space="preserve">  -- -- -- -- -- -- -- --</w:t>
+      </w:r>
+    </w:p>
+    <w:p>
+      <w:pPr>
+        <w:rPr>
+          <w:rFonts w:ascii="Courier New" w:hAnsi="Courier New" w:cs="Times New Roman"/>
+        </w:rPr>
+      </w:pPr>
+      <w:r>
+        <w:rPr>
+          <w:rFonts w:ascii="Courier New" w:hAnsi="Courier New" w:cs="Times New Roman"/>
+        </w:rPr>
+        <w:t>2|  |  |  |  |  |  |  |  |</w:t>
+      </w:r>
+    </w:p>
+    <w:p>
+      <w:pPr>
+        <w:rPr>
+          <w:rFonts w:ascii="Courier New" w:hAnsi="Courier New" w:cs="Times New Roman"/>
+        </w:rPr>
+      </w:pPr>
+      <w:r>
+        <w:rPr>
+          <w:rFonts w:ascii="Courier New" w:hAnsi="Courier New" w:cs="Times New Roman"/>
+        </w:rPr>
+        <w:t xml:space="preserve">  -- -- -- -- -- -- -- --</w:t>
+      </w:r>
+    </w:p>
+    <w:p>
+      <w:pPr>
+        <w:rPr>
+          <w:rFonts w:ascii="Courier New" w:hAnsi="Courier New" w:cs="Times New Roman"/>
+        </w:rPr>
+      </w:pPr>
+      <w:r>
+        <w:rPr>
+          <w:rFonts w:ascii="Courier New" w:hAnsi="Courier New" w:cs="Times New Roman"/>
+        </w:rPr>
+        <w:t>1|  |  |  |  |  |  |  |  |</w:t>
+      </w:r>
+    </w:p>
+    <w:p>
+      <w:pPr>
+        <w:rPr>
+          <w:rFonts w:ascii="Courier New" w:hAnsi="Courier New" w:cs="Times New Roman"/>
+        </w:rPr>
+      </w:pPr>
+      <w:r>
+        <w:rPr>
+          <w:rFonts w:ascii="Courier New" w:hAnsi="Courier New" w:cs="Times New Roman"/>
+        </w:rPr>
+        <w:t xml:space="preserve">  -- -- -- -- -- -- -- --</w:t>
+      </w:r>
+    </w:p>
+    <w:p>
+      <w:pPr>
+        <w:rPr>
+          <w:rFonts w:ascii="Courier New" w:hAnsi="Courier New" w:cs="Times New Roman"/>
+        </w:rPr>
+      </w:pPr>
+      <w:r>
+        <w:rPr>
+          <w:rFonts w:ascii="Courier New" w:hAnsi="Courier New" w:cs="Times New Roman"/>
+        </w:rPr>
+        <w:t xml:space="preserve">  </w:t>
+      </w:r>
+      <w:proofErr w:type="gramStart"/>
+      <w:r>
+        <w:rPr>
+          <w:rFonts w:ascii="Courier New" w:hAnsi="Courier New" w:cs="Times New Roman"/>
+        </w:rPr>
+        <w:t>a  b</w:t>
+      </w:r>
+      <w:proofErr w:type="gramEnd"/>
+      <w:r>
+        <w:rPr>
+          <w:rFonts w:ascii="Courier New" w:hAnsi="Courier New" w:cs="Times New Roman"/>
+        </w:rPr>
+        <w:t xml:space="preserve">  c  d  e  f  g  h</w:t>
+      </w:r>
+    </w:p>
+    <w:p>
+      <w:pPr>
+        <w:rPr>
+          <w:rFonts w:ascii="Courier New" w:hAnsi="Courier New" w:cs="Times New Roman"/>
+        </w:rPr>
+      </w:pPr>
+    </w:p>
+    <w:p>
+      <w:pPr>
+        <w:rPr>
+          <w:rFonts w:ascii="Courier New" w:hAnsi="Courier New" w:cs="Times New Roman"/>
+        </w:rPr>
+      </w:pPr>
+      <w:r>
+        <w:rPr>
+          <w:rFonts w:ascii="Courier New" w:hAnsi="Courier New" w:cs="Times New Roman"/>
+        </w:rPr>
+        <w:t>Game summary:</w:t>
+      </w:r>
+    </w:p>
+    <w:p>
+      <w:pPr>
+        <w:rPr>
+          <w:rFonts w:ascii="Courier New" w:hAnsi="Courier New" w:cs="Times New Roman"/>
+        </w:rPr>
+      </w:pPr>
+      <w:r>
+        <w:rPr>
+          <w:rFonts w:ascii="Courier New" w:hAnsi="Courier New" w:cs="Times New Roman"/>
+        </w:rPr>
+        <w:t xml:space="preserve"> 1. Rh7 kg8</w:t>
+      </w:r>
+    </w:p>
+    <w:p>
+      <w:pPr>
+        <w:rPr>
+          <w:rFonts w:ascii="Courier New" w:hAnsi="Courier New" w:cs="Times New Roman"/>
+        </w:rPr>
+      </w:pPr>
+      <w:r>
+        <w:rPr>
+          <w:rFonts w:ascii="Courier New" w:hAnsi="Courier New" w:cs="Times New Roman"/>
+        </w:rPr>
+        <w:t xml:space="preserve"> 2. Ra7 kf8</w:t>
+      </w:r>
+    </w:p>
+    <w:p>
+      <w:pPr>
+        <w:rPr>
+          <w:rFonts w:ascii="Courier New" w:hAnsi="Courier New" w:cs="Times New Roman"/>
+        </w:rPr>
+      </w:pPr>
+      <w:r>
+        <w:rPr>
+          <w:rFonts w:ascii="Courier New" w:hAnsi="Courier New" w:cs="Times New Roman"/>
+        </w:rPr>
+        <w:t xml:space="preserve"> 3. Kf6 ke8</w:t>
+      </w:r>
+    </w:p>
+    <w:p>
+      <w:pPr>
+        <w:rPr>
+          <w:rFonts w:ascii="Courier New" w:hAnsi="Courier New" w:cs="Times New Roman"/>
+        </w:rPr>
+      </w:pPr>
+      <w:r>
+        <w:rPr>
+          <w:rFonts w:ascii="Courier New" w:hAnsi="Courier New" w:cs="Times New Roman"/>
+        </w:rPr>
+        <w:t xml:space="preserve"> 4. Ke6 kd8</w:t>
+      </w:r>
+    </w:p>
+    <w:p>
+      <w:pPr>
+        <w:rPr>
+          <w:rFonts w:ascii="Courier New" w:hAnsi="Courier New" w:cs="Times New Roman"/>
+        </w:rPr>
+      </w:pPr>
+      <w:r>
+        <w:rPr>
+          <w:rFonts w:ascii="Courier New" w:hAnsi="Courier New" w:cs="Times New Roman"/>
+        </w:rPr>
+        <w:t xml:space="preserve"> 5. Rh7 kc8</w:t>
+      </w:r>
+    </w:p>
+    <w:p>
+      <w:pPr>
+        <w:rPr>
+          <w:rFonts w:ascii="Courier New" w:hAnsi="Courier New" w:cs="Times New Roman"/>
+        </w:rPr>
+      </w:pPr>
+      <w:r>
+        <w:rPr>
+          <w:rFonts w:ascii="Courier New" w:hAnsi="Courier New" w:cs="Times New Roman"/>
+        </w:rPr>
+        <w:t xml:space="preserve"> 6. Kd6 kb8</w:t>
+      </w:r>
+    </w:p>
+    <w:p>
+      <w:pPr>
+        <w:rPr>
+          <w:rFonts w:ascii="Courier New" w:hAnsi="Courier New" w:cs="Times New Roman"/>
+        </w:rPr>
+      </w:pPr>
+      <w:r>
+        <w:rPr>
+          <w:rFonts w:ascii="Courier New" w:hAnsi="Courier New" w:cs="Times New Roman"/>
+        </w:rPr>
+        <w:t xml:space="preserve"> 7. Kc6 ka8</w:t>
+      </w:r>
+    </w:p>
+    <w:p>
+      <w:pPr>
+        <w:rPr>
+          <w:rFonts w:ascii="Courier New" w:hAnsi="Courier New" w:cs="Times New Roman"/>
+        </w:rPr>
+      </w:pPr>
+      <w:r>
+        <w:rPr>
+          <w:rFonts w:ascii="Courier New" w:hAnsi="Courier New" w:cs="Times New Roman"/>
+        </w:rPr>
+        <w:t xml:space="preserve"> 8. Kb6 kb8</w:t>
+      </w:r>
+    </w:p>
+    <w:p>
+      <w:pPr>
+        <w:rPr>
+          <w:rFonts w:ascii="Courier New" w:hAnsi="Courier New" w:cs="Times New Roman"/>
+        </w:rPr>
+      </w:pPr>
+      <w:r>
+        <w:rPr>
+          <w:rFonts w:ascii="Courier New" w:hAnsi="Courier New" w:cs="Times New Roman"/>
+        </w:rPr>
+        <w:t xml:space="preserve"> 9. Rh8# {Checkmate. Player X wins.}</w:t>
+      </w:r>
+    </w:p>
+    <w:p>
+      <w:pPr>
+        <w:rPr>
+          <w:rFonts w:ascii="Times New Roman" w:hAnsi="Times New Roman" w:cs="Times New Roman"/>
+        </w:rPr>
+      </w:pPr>
+    </w:p>
+    <w:p>
+      <w:pPr>
+        <w:rPr>
+          <w:rFonts w:ascii="Times New Roman" w:hAnsi="Times New Roman" w:cs="Times New Roman"/>
+        </w:rPr>
+      </w:pPr>
+    </w:p>
+    <w:p>
+      <w:pPr>
+        <w:rPr>
+          <w:rFonts w:ascii="Times New Roman" w:hAnsi="Times New Roman" w:cs="Times New Roman"/>
+        </w:rPr>
+      </w:pPr>
+      <w:r>
+        <w:rPr>
+          <w:rFonts w:ascii="Times New Roman" w:hAnsi="Times New Roman" w:cs="Times New Roman"/>
+        </w:rPr>
+        <w:br w:type="page"/>
+      </w:r>
+    </w:p>
+    <w:p>
+      <w:pPr>
+        <w:rPr>
+          <w:rFonts w:ascii="Times New Roman" w:hAnsi="Times New Roman" w:cs="Times New Roman"/>
+          <w:u w:val="single"/>
+        </w:rPr>
+      </w:pPr>
+      <w:r>
+        <w:rPr>
+          <w:rFonts w:ascii="Times New Roman" w:hAnsi="Times New Roman" w:cs="Times New Roman"/>
+          <w:u w:val="single"/>
+        </w:rPr>
+        <w:lastRenderedPageBreak/>
+        <w:t>Output from running test-case 2</w:t>
+      </w:r>
+      <w:r>
+        <w:rPr>
+          <w:rFonts w:ascii="Times New Roman" w:hAnsi="Times New Roman" w:cs="Times New Roman"/>
+          <w:u w:val="single"/>
+        </w:rPr>
+        <w:t>:</w:t>
+      </w:r>
+    </w:p>
+    <w:p>
+      <w:pPr>
+        <w:rPr>
+          <w:rFonts w:ascii="Times New Roman" w:hAnsi="Times New Roman" w:cs="Times New Roman"/>
+          <w:u w:val="single"/>
+        </w:rPr>
+      </w:pPr>
+    </w:p>
+    <w:p>
+      <w:pPr>
+        <w:rPr>
+          <w:rFonts w:ascii="Courier New" w:hAnsi="Courier New" w:cs="Times New Roman"/>
+        </w:rPr>
+      </w:pPr>
+      <w:r>
+        <w:rPr>
+          <w:rFonts w:ascii="Courier New" w:hAnsi="Courier New" w:cs="Times New Roman"/>
+        </w:rPr>
+        <w:t>Initial board:</w:t>
+      </w:r>
+    </w:p>
+    <w:p>
+      <w:pPr>
+        <w:rPr>
+          <w:rFonts w:ascii="Courier New" w:hAnsi="Courier New" w:cs="Times New Roman"/>
+        </w:rPr>
+      </w:pPr>
+      <w:r>
+        <w:rPr>
+          <w:rFonts w:ascii="Courier New" w:hAnsi="Courier New" w:cs="Times New Roman"/>
+        </w:rPr>
+        <w:t xml:space="preserve">  -- -- -- -- -- -- -- --</w:t>
+      </w:r>
+    </w:p>
+    <w:p>
+      <w:pPr>
+        <w:rPr>
+          <w:rFonts w:ascii="Courier New" w:hAnsi="Courier New" w:cs="Times New Roman"/>
+        </w:rPr>
+      </w:pPr>
+      <w:r>
+        <w:rPr>
+          <w:rFonts w:ascii="Courier New" w:hAnsi="Courier New" w:cs="Times New Roman"/>
+        </w:rPr>
+        <w:t>8|  |  |  |  |  |  |  |  |</w:t>
+      </w:r>
+    </w:p>
+    <w:p>
+      <w:pPr>
+        <w:rPr>
+          <w:rFonts w:ascii="Courier New" w:hAnsi="Courier New" w:cs="Times New Roman"/>
+        </w:rPr>
+      </w:pPr>
+      <w:r>
+        <w:rPr>
+          <w:rFonts w:ascii="Courier New" w:hAnsi="Courier New" w:cs="Times New Roman"/>
+        </w:rPr>
+        <w:t xml:space="preserve">  -- -- -- -- -- -- -- --</w:t>
+      </w:r>
+    </w:p>
+    <w:p>
+      <w:pPr>
+        <w:rPr>
+          <w:rFonts w:ascii="Courier New" w:hAnsi="Courier New" w:cs="Times New Roman"/>
+        </w:rPr>
+      </w:pPr>
+      <w:r>
+        <w:rPr>
+          <w:rFonts w:ascii="Courier New" w:hAnsi="Courier New" w:cs="Times New Roman"/>
+        </w:rPr>
+        <w:t>7|  |  |  | k|  |  |  |  |</w:t>
+      </w:r>
+    </w:p>
+    <w:p>
+      <w:pPr>
+        <w:rPr>
+          <w:rFonts w:ascii="Courier New" w:hAnsi="Courier New" w:cs="Times New Roman"/>
+        </w:rPr>
+      </w:pPr>
+      <w:r>
+        <w:rPr>
+          <w:rFonts w:ascii="Courier New" w:hAnsi="Courier New" w:cs="Times New Roman"/>
+        </w:rPr>
+        <w:t xml:space="preserve">  -- -- -- -- -- -- -- --</w:t>
+      </w:r>
+    </w:p>
+    <w:p>
+      <w:pPr>
+        <w:rPr>
+          <w:rFonts w:ascii="Courier New" w:hAnsi="Courier New" w:cs="Times New Roman"/>
+        </w:rPr>
+      </w:pPr>
+      <w:r>
+        <w:rPr>
+          <w:rFonts w:ascii="Courier New" w:hAnsi="Courier New" w:cs="Times New Roman"/>
+        </w:rPr>
+        <w:t>6|  |  |  |  | R|  |  |  |</w:t>
+      </w:r>
+    </w:p>
+    <w:p>
+      <w:pPr>
+        <w:rPr>
+          <w:rFonts w:ascii="Courier New" w:hAnsi="Courier New" w:cs="Times New Roman"/>
+        </w:rPr>
+      </w:pPr>
+      <w:r>
+        <w:rPr>
+          <w:rFonts w:ascii="Courier New" w:hAnsi="Courier New" w:cs="Times New Roman"/>
+        </w:rPr>
+        <w:t xml:space="preserve">  -- -- -- -- -- -- -- --</w:t>
+      </w:r>
+    </w:p>
+    <w:p>
+      <w:pPr>
+        <w:rPr>
+          <w:rFonts w:ascii="Courier New" w:hAnsi="Courier New" w:cs="Times New Roman"/>
+        </w:rPr>
+      </w:pPr>
+      <w:r>
+        <w:rPr>
+          <w:rFonts w:ascii="Courier New" w:hAnsi="Courier New" w:cs="Times New Roman"/>
+        </w:rPr>
+        <w:t>5|  |  |  |  |  | K|  |  |</w:t>
+      </w:r>
+    </w:p>
+    <w:p>
+      <w:pPr>
+        <w:rPr>
+          <w:rFonts w:ascii="Courier New" w:hAnsi="Courier New" w:cs="Times New Roman"/>
+        </w:rPr>
+      </w:pPr>
+      <w:r>
+        <w:rPr>
+          <w:rFonts w:ascii="Courier New" w:hAnsi="Courier New" w:cs="Times New Roman"/>
+        </w:rPr>
+        <w:t xml:space="preserve">  -- -- -- -- -- -- -- --</w:t>
+      </w:r>
+    </w:p>
+    <w:p>
+      <w:pPr>
+        <w:rPr>
+          <w:rFonts w:ascii="Courier New" w:hAnsi="Courier New" w:cs="Times New Roman"/>
+        </w:rPr>
+      </w:pPr>
+      <w:r>
+        <w:rPr>
+          <w:rFonts w:ascii="Courier New" w:hAnsi="Courier New" w:cs="Times New Roman"/>
+        </w:rPr>
+        <w:t>4|  |  |  |  |  |  |  |  |</w:t>
+      </w:r>
+    </w:p>
+    <w:p>
+      <w:pPr>
+        <w:rPr>
+          <w:rFonts w:ascii="Courier New" w:hAnsi="Courier New" w:cs="Times New Roman"/>
+        </w:rPr>
+      </w:pPr>
+      <w:r>
+        <w:rPr>
+          <w:rFonts w:ascii="Courier New" w:hAnsi="Courier New" w:cs="Times New Roman"/>
+        </w:rPr>
+        <w:t xml:space="preserve">  -- -- -- -- -- -- -- --</w:t>
+      </w:r>
+    </w:p>
+    <w:p>
+      <w:pPr>
+        <w:rPr>
+          <w:rFonts w:ascii="Courier New" w:hAnsi="Courier New" w:cs="Times New Roman"/>
+        </w:rPr>
+      </w:pPr>
+      <w:r>
+        <w:rPr>
+          <w:rFonts w:ascii="Courier New" w:hAnsi="Courier New" w:cs="Times New Roman"/>
+        </w:rPr>
+        <w:t>3|  |  |  |  |  |  |  |  |</w:t>
+      </w:r>
+    </w:p>
+    <w:p>
+      <w:pPr>
+        <w:rPr>
+          <w:rFonts w:ascii="Courier New" w:hAnsi="Courier New" w:cs="Times New Roman"/>
+        </w:rPr>
+      </w:pPr>
+      <w:r>
+        <w:rPr>
+          <w:rFonts w:ascii="Courier New" w:hAnsi="Courier New" w:cs="Times New Roman"/>
+        </w:rPr>
+        <w:t xml:space="preserve">  -- -- -- -- -- -- -- --</w:t>
+      </w:r>
+    </w:p>
+    <w:p>
+      <w:pPr>
+        <w:rPr>
+          <w:rFonts w:ascii="Courier New" w:hAnsi="Courier New" w:cs="Times New Roman"/>
+        </w:rPr>
+      </w:pPr>
+      <w:r>
+        <w:rPr>
+          <w:rFonts w:ascii="Courier New" w:hAnsi="Courier New" w:cs="Times New Roman"/>
+        </w:rPr>
+        <w:t>2|  |  |  |  |  |  |  |  |</w:t>
+      </w:r>
+    </w:p>
+    <w:p>
+      <w:pPr>
+        <w:rPr>
+          <w:rFonts w:ascii="Courier New" w:hAnsi="Courier New" w:cs="Times New Roman"/>
+        </w:rPr>
+      </w:pPr>
+      <w:r>
+        <w:rPr>
+          <w:rFonts w:ascii="Courier New" w:hAnsi="Courier New" w:cs="Times New Roman"/>
+        </w:rPr>
+        <w:t xml:space="preserve">  -- -- -- -- -- -- -- --</w:t>
+      </w:r>
+    </w:p>
+    <w:p>
+      <w:pPr>
+        <w:rPr>
+          <w:rFonts w:ascii="Courier New" w:hAnsi="Courier New" w:cs="Times New Roman"/>
+        </w:rPr>
+      </w:pPr>
+      <w:r>
+        <w:rPr>
+          <w:rFonts w:ascii="Courier New" w:hAnsi="Courier New" w:cs="Times New Roman"/>
+        </w:rPr>
+        <w:t>1|  |  |  |  |  |  |  |  |</w:t>
+      </w:r>
+    </w:p>
+    <w:p>
+      <w:pPr>
+        <w:rPr>
+          <w:rFonts w:ascii="Courier New" w:hAnsi="Courier New" w:cs="Times New Roman"/>
+        </w:rPr>
+      </w:pPr>
+      <w:r>
+        <w:rPr>
+          <w:rFonts w:ascii="Courier New" w:hAnsi="Courier New" w:cs="Times New Roman"/>
+        </w:rPr>
+        <w:t xml:space="preserve">  -- -- -- -- -- -- -- --</w:t>
+      </w:r>
+    </w:p>
+    <w:p>
+      <w:pPr>
+        <w:rPr>
+          <w:rFonts w:ascii="Courier New" w:hAnsi="Courier New" w:cs="Times New Roman"/>
+        </w:rPr>
+      </w:pPr>
+      <w:r>
+        <w:rPr>
+          <w:rFonts w:ascii="Courier New" w:hAnsi="Courier New" w:cs="Times New Roman"/>
+        </w:rPr>
+        <w:t xml:space="preserve">  </w:t>
+      </w:r>
+      <w:proofErr w:type="gramStart"/>
+      <w:r>
+        <w:rPr>
+          <w:rFonts w:ascii="Courier New" w:hAnsi="Courier New" w:cs="Times New Roman"/>
+        </w:rPr>
+        <w:t>a  b</w:t>
+      </w:r>
+      <w:proofErr w:type="gramEnd"/>
+      <w:r>
+        <w:rPr>
+          <w:rFonts w:ascii="Courier New" w:hAnsi="Courier New" w:cs="Times New Roman"/>
+        </w:rPr>
+        <w:t xml:space="preserve">  c  d  e  f  g  h</w:t>
+      </w:r>
+    </w:p>
+    <w:p>
+      <w:pPr>
+        <w:rPr>
+          <w:rFonts w:ascii="Courier New" w:hAnsi="Courier New" w:cs="Times New Roman"/>
+        </w:rPr>
+      </w:pPr>
+    </w:p>
+    <w:p>
+      <w:pPr>
+        <w:rPr>
+          <w:rFonts w:ascii="Courier New" w:hAnsi="Courier New" w:cs="Times New Roman"/>
+        </w:rPr>
+      </w:pPr>
+      <w:r>
+        <w:rPr>
+          <w:rFonts w:ascii="Courier New" w:hAnsi="Courier New" w:cs="Times New Roman"/>
+        </w:rPr>
+        <w:t>Game summary:</w:t>
+      </w:r>
+    </w:p>
+    <w:p>
+      <w:pPr>
+        <w:rPr>
+          <w:rFonts w:ascii="Courier New" w:hAnsi="Courier New" w:cs="Times New Roman"/>
+        </w:rPr>
+      </w:pPr>
+      <w:r>
+        <w:rPr>
+          <w:rFonts w:ascii="Courier New" w:hAnsi="Courier New" w:cs="Times New Roman"/>
+        </w:rPr>
+        <w:t xml:space="preserve"> 1. Rh6 ke7</w:t>
+      </w:r>
+    </w:p>
+    <w:p>
+      <w:pPr>
+        <w:rPr>
+          <w:rFonts w:ascii="Courier New" w:hAnsi="Courier New" w:cs="Times New Roman"/>
+        </w:rPr>
+      </w:pPr>
+      <w:r>
+        <w:rPr>
+          <w:rFonts w:ascii="Courier New" w:hAnsi="Courier New" w:cs="Times New Roman"/>
+        </w:rPr>
+        <w:t xml:space="preserve"> 2. Ke5 kd7</w:t>
+      </w:r>
+    </w:p>
+    <w:p>
+      <w:pPr>
+        <w:rPr>
+          <w:rFonts w:ascii="Courier New" w:hAnsi="Courier New" w:cs="Times New Roman"/>
+        </w:rPr>
+      </w:pPr>
+      <w:r>
+        <w:rPr>
+          <w:rFonts w:ascii="Courier New" w:hAnsi="Courier New" w:cs="Times New Roman"/>
+        </w:rPr>
+        <w:t xml:space="preserve"> 3. Kd5 kc7</w:t>
+      </w:r>
+    </w:p>
+    <w:p>
+      <w:pPr>
+        <w:rPr>
+          <w:rFonts w:ascii="Courier New" w:hAnsi="Courier New" w:cs="Times New Roman"/>
+        </w:rPr>
+      </w:pPr>
+      <w:r>
+        <w:rPr>
+          <w:rFonts w:ascii="Courier New" w:hAnsi="Courier New" w:cs="Times New Roman"/>
+        </w:rPr>
+        <w:t xml:space="preserve"> 4. Kc5 kd7</w:t>
+      </w:r>
+    </w:p>
+    <w:p>
+      <w:pPr>
+        <w:rPr>
+          <w:rFonts w:ascii="Courier New" w:hAnsi="Courier New" w:cs="Times New Roman"/>
+        </w:rPr>
+      </w:pPr>
+      <w:r>
+        <w:rPr>
+          <w:rFonts w:ascii="Courier New" w:hAnsi="Courier New" w:cs="Times New Roman"/>
+        </w:rPr>
+        <w:t xml:space="preserve"> 5. Ra6 ke7</w:t>
+      </w:r>
+    </w:p>
+    <w:p>
+      <w:pPr>
+        <w:rPr>
+          <w:rFonts w:ascii="Courier New" w:hAnsi="Courier New" w:cs="Times New Roman"/>
+        </w:rPr>
+      </w:pPr>
+      <w:r>
+        <w:rPr>
+          <w:rFonts w:ascii="Courier New" w:hAnsi="Courier New" w:cs="Times New Roman"/>
+        </w:rPr>
+        <w:t xml:space="preserve"> 6. Kd5 kf7</w:t>
+      </w:r>
+    </w:p>
+    <w:p>
+      <w:pPr>
+        <w:rPr>
+          <w:rFonts w:ascii="Courier New" w:hAnsi="Courier New" w:cs="Times New Roman"/>
+        </w:rPr>
+      </w:pPr>
+      <w:r>
+        <w:rPr>
+          <w:rFonts w:ascii="Courier New" w:hAnsi="Courier New" w:cs="Times New Roman"/>
+        </w:rPr>
+        <w:t xml:space="preserve"> 7. Ke5 ke8</w:t>
+      </w:r>
+    </w:p>
+    <w:p>
+      <w:pPr>
+        <w:rPr>
+          <w:rFonts w:ascii="Courier New" w:hAnsi="Courier New" w:cs="Times New Roman"/>
+        </w:rPr>
+      </w:pPr>
+      <w:r>
+        <w:rPr>
+          <w:rFonts w:ascii="Courier New" w:hAnsi="Courier New" w:cs="Times New Roman"/>
+        </w:rPr>
+        <w:t xml:space="preserve"> 8. Ra7 kd8</w:t>
+      </w:r>
+    </w:p>
+    <w:p>
+      <w:pPr>
+        <w:rPr>
+          <w:rFonts w:ascii="Courier New" w:hAnsi="Courier New" w:cs="Times New Roman"/>
+        </w:rPr>
+      </w:pPr>
+      <w:r>
+        <w:rPr>
+          <w:rFonts w:ascii="Courier New" w:hAnsi="Courier New" w:cs="Times New Roman"/>
+        </w:rPr>
+        <w:t xml:space="preserve"> 9. Kd6 ke8</w:t>
+      </w:r>
+    </w:p>
+    <w:p>
+      <w:pPr>
+        <w:rPr>
+          <w:rFonts w:ascii="Courier New" w:hAnsi="Courier New" w:cs="Times New Roman"/>
+        </w:rPr>
+      </w:pPr>
+      <w:r>
+        <w:rPr>
+          <w:rFonts w:ascii="Courier New" w:hAnsi="Courier New" w:cs="Times New Roman"/>
+        </w:rPr>
+        <w:t>10. Ke6 kd8</w:t>
+      </w:r>
+    </w:p>
+    <w:p>
+      <w:pPr>
+        <w:rPr>
+          <w:rFonts w:ascii="Courier New" w:hAnsi="Courier New" w:cs="Times New Roman"/>
+        </w:rPr>
+      </w:pPr>
+      <w:r>
+        <w:rPr>
+          <w:rFonts w:ascii="Courier New" w:hAnsi="Courier New" w:cs="Times New Roman"/>
+        </w:rPr>
+        <w:t>11. Rh7 kc8</w:t>
+      </w:r>
+    </w:p>
+    <w:p>
+      <w:pPr>
+        <w:rPr>
+          <w:rFonts w:ascii="Courier New" w:hAnsi="Courier New" w:cs="Times New Roman"/>
+        </w:rPr>
+      </w:pPr>
+      <w:r>
+        <w:rPr>
+          <w:rFonts w:ascii="Courier New" w:hAnsi="Courier New" w:cs="Times New Roman"/>
+        </w:rPr>
+        <w:t>12. Kd6 kb8</w:t>
+      </w:r>
+    </w:p>
+    <w:p>
+      <w:pPr>
+        <w:rPr>
+          <w:rFonts w:ascii="Courier New" w:hAnsi="Courier New" w:cs="Times New Roman"/>
+        </w:rPr>
+      </w:pPr>
+      <w:r>
+        <w:rPr>
+          <w:rFonts w:ascii="Courier New" w:hAnsi="Courier New" w:cs="Times New Roman"/>
+        </w:rPr>
+        <w:t>13. Kc6 ka8</w:t>
+      </w:r>
+    </w:p>
+    <w:p>
+      <w:pPr>
+        <w:rPr>
+          <w:rFonts w:ascii="Courier New" w:hAnsi="Courier New" w:cs="Times New Roman"/>
+        </w:rPr>
+      </w:pPr>
+      <w:r>
+        <w:rPr>
+          <w:rFonts w:ascii="Courier New" w:hAnsi="Courier New" w:cs="Times New Roman"/>
+        </w:rPr>
+        <w:t>14. Kb6 kb8</w:t>
+      </w:r>
+    </w:p>
+    <w:p>
+      <w:pPr>
+        <w:rPr>
+          <w:rFonts w:ascii="Courier New" w:hAnsi="Courier New" w:cs="Times New Roman"/>
+        </w:rPr>
+      </w:pPr>
+      <w:r>
+        <w:rPr>
+          <w:rFonts w:ascii="Courier New" w:hAnsi="Courier New" w:cs="Times New Roman"/>
+        </w:rPr>
+        <w:t>15. Rh8# {Checkmate. Player X wins.}</w:t>
+      </w:r>
+    </w:p>
+    <w:p>
+      <w:pPr>
+        <w:rPr>
+          <w:rFonts w:ascii="Times New Roman" w:hAnsi="Times New Roman" w:cs="Times New Roman"/>
+        </w:rPr>
+      </w:pPr>
     </w:p>
     <w:sectPr>
       <w:pgSz w:w="12240" w:h="15840"/>

</xml_diff>